<commit_message>
addition of timeout and updates to docs
</commit_message>
<xml_diff>
--- a/JavaScript.docx
+++ b/JavaScript.docx
@@ -18,6 +18,345 @@
         </w:rPr>
         <w:t xml:space="preserve">JavaScript </w:t>
       </w:r>
+    </w:p>
+    <w:p>
+      <w:pPr>
+        <w:rPr>
+          <w:rFonts w:ascii="Times New Roman" w:hAnsi="Times New Roman" w:cs="Times New Roman"/>
+          <w:sz w:val="24"/>
+          <w:szCs w:val="24"/>
+        </w:rPr>
+      </w:pPr>
+      <w:r>
+        <w:rPr>
+          <w:rFonts w:ascii="Times New Roman" w:hAnsi="Times New Roman" w:cs="Times New Roman"/>
+          <w:sz w:val="24"/>
+          <w:szCs w:val="24"/>
+        </w:rPr>
+        <w:t>An </w:t>
+      </w:r>
+      <w:r>
+        <w:rPr>
+          <w:rFonts w:ascii="Times New Roman" w:hAnsi="Times New Roman" w:cs="Times New Roman"/>
+          <w:i/>
+          <w:iCs/>
+          <w:sz w:val="24"/>
+          <w:szCs w:val="24"/>
+        </w:rPr>
+        <w:t>asynchronous operation</w:t>
+      </w:r>
+      <w:r>
+        <w:rPr>
+          <w:rFonts w:ascii="Times New Roman" w:hAnsi="Times New Roman" w:cs="Times New Roman"/>
+          <w:sz w:val="24"/>
+          <w:szCs w:val="24"/>
+        </w:rPr>
+        <w:t> is one that allows the computer to “move on” to other tasks while waiting for the asynchronous operation to complete.</w:t>
+      </w:r>
+      <w:r>
+        <w:rPr>
+          <w:rFonts w:ascii="Segoe UI" w:hAnsi="Segoe UI" w:cs="Segoe UI"/>
+          <w:color w:val="484848"/>
+          <w:sz w:val="26"/>
+          <w:szCs w:val="26"/>
+          <w:shd w:val="clear" w:color="auto" w:fill="FFFFFF"/>
+        </w:rPr>
+        <w:t xml:space="preserve"> </w:t>
+      </w:r>
+      <w:r>
+        <w:rPr>
+          <w:rFonts w:ascii="Times New Roman" w:hAnsi="Times New Roman" w:cs="Times New Roman"/>
+          <w:sz w:val="24"/>
+          <w:szCs w:val="24"/>
+        </w:rPr>
+        <w:t> Asynchronous programming means that time-consuming operations don’t have to bring everything else in our programs to a halt.</w:t>
+      </w:r>
+    </w:p>
+    <w:p>
+      <w:pPr>
+        <w:rPr>
+          <w:rFonts w:ascii="Times New Roman" w:hAnsi="Times New Roman" w:cs="Times New Roman"/>
+          <w:sz w:val="24"/>
+          <w:szCs w:val="24"/>
+        </w:rPr>
+      </w:pPr>
+      <w:r>
+        <w:rPr>
+          <w:rFonts w:ascii="Times New Roman" w:hAnsi="Times New Roman" w:cs="Times New Roman"/>
+          <w:sz w:val="24"/>
+          <w:szCs w:val="24"/>
+        </w:rPr>
+        <w:t>Promises are objects that represent the eventual outcome of an asynchronous operation</w:t>
+      </w:r>
+      <w:r>
+        <w:rPr>
+          <w:rFonts w:ascii="Times New Roman" w:hAnsi="Times New Roman" w:cs="Times New Roman"/>
+          <w:sz w:val="24"/>
+          <w:szCs w:val="24"/>
+        </w:rPr>
+        <w:t>.</w:t>
+      </w:r>
+    </w:p>
+    <w:p>
+      <w:pPr>
+        <w:rPr>
+          <w:rFonts w:ascii="Times New Roman" w:hAnsi="Times New Roman" w:cs="Times New Roman"/>
+          <w:sz w:val="24"/>
+          <w:szCs w:val="24"/>
+        </w:rPr>
+      </w:pPr>
+      <w:r>
+        <w:rPr>
+          <w:rFonts w:ascii="Times New Roman" w:hAnsi="Times New Roman" w:cs="Times New Roman"/>
+          <w:sz w:val="24"/>
+          <w:szCs w:val="24"/>
+        </w:rPr>
+        <w:t> A Promise object can be in one of three states:</w:t>
+      </w:r>
+    </w:p>
+    <w:p>
+      <w:pPr>
+        <w:numPr>
+          <w:ilvl w:val="0"/>
+          <w:numId w:val="1"/>
+        </w:numPr>
+        <w:rPr>
+          <w:rFonts w:ascii="Times New Roman" w:hAnsi="Times New Roman" w:cs="Times New Roman"/>
+          <w:sz w:val="24"/>
+          <w:szCs w:val="24"/>
+        </w:rPr>
+      </w:pPr>
+      <w:r>
+        <w:rPr>
+          <w:rFonts w:ascii="Times New Roman" w:hAnsi="Times New Roman" w:cs="Times New Roman"/>
+          <w:b/>
+          <w:bCs/>
+          <w:sz w:val="24"/>
+          <w:szCs w:val="24"/>
+        </w:rPr>
+        <w:t>Pending</w:t>
+      </w:r>
+      <w:r>
+        <w:rPr>
+          <w:rFonts w:ascii="Times New Roman" w:hAnsi="Times New Roman" w:cs="Times New Roman"/>
+          <w:sz w:val="24"/>
+          <w:szCs w:val="24"/>
+        </w:rPr>
+        <w:t>: The initial state— the operation has not completed yet.</w:t>
+      </w:r>
+    </w:p>
+    <w:p>
+      <w:pPr>
+        <w:numPr>
+          <w:ilvl w:val="0"/>
+          <w:numId w:val="1"/>
+        </w:numPr>
+        <w:rPr>
+          <w:rFonts w:ascii="Times New Roman" w:hAnsi="Times New Roman" w:cs="Times New Roman"/>
+          <w:sz w:val="24"/>
+          <w:szCs w:val="24"/>
+        </w:rPr>
+      </w:pPr>
+      <w:r>
+        <w:rPr>
+          <w:rFonts w:ascii="Times New Roman" w:hAnsi="Times New Roman" w:cs="Times New Roman"/>
+          <w:b/>
+          <w:bCs/>
+          <w:sz w:val="24"/>
+          <w:szCs w:val="24"/>
+        </w:rPr>
+        <w:t>Fulfilled</w:t>
+      </w:r>
+      <w:r>
+        <w:rPr>
+          <w:rFonts w:ascii="Times New Roman" w:hAnsi="Times New Roman" w:cs="Times New Roman"/>
+          <w:sz w:val="24"/>
+          <w:szCs w:val="24"/>
+        </w:rPr>
+        <w:t>: The operation has completed successfully and the promise now has a </w:t>
+      </w:r>
+      <w:r>
+        <w:rPr>
+          <w:rFonts w:ascii="Times New Roman" w:hAnsi="Times New Roman" w:cs="Times New Roman"/>
+          <w:i/>
+          <w:iCs/>
+          <w:sz w:val="24"/>
+          <w:szCs w:val="24"/>
+        </w:rPr>
+        <w:t>resolved value</w:t>
+      </w:r>
+      <w:r>
+        <w:rPr>
+          <w:rFonts w:ascii="Times New Roman" w:hAnsi="Times New Roman" w:cs="Times New Roman"/>
+          <w:sz w:val="24"/>
+          <w:szCs w:val="24"/>
+        </w:rPr>
+        <w:t>. For example, a request’s promise might resolve with a JSON object as its value.</w:t>
+      </w:r>
+    </w:p>
+    <w:p>
+      <w:pPr>
+        <w:numPr>
+          <w:ilvl w:val="0"/>
+          <w:numId w:val="1"/>
+        </w:numPr>
+        <w:rPr>
+          <w:rFonts w:ascii="Times New Roman" w:hAnsi="Times New Roman" w:cs="Times New Roman"/>
+          <w:sz w:val="24"/>
+          <w:szCs w:val="24"/>
+        </w:rPr>
+      </w:pPr>
+      <w:r>
+        <w:rPr>
+          <w:rFonts w:ascii="Times New Roman" w:hAnsi="Times New Roman" w:cs="Times New Roman"/>
+          <w:b/>
+          <w:bCs/>
+          <w:sz w:val="24"/>
+          <w:szCs w:val="24"/>
+        </w:rPr>
+        <w:t>Rejected</w:t>
+      </w:r>
+      <w:r>
+        <w:rPr>
+          <w:rFonts w:ascii="Times New Roman" w:hAnsi="Times New Roman" w:cs="Times New Roman"/>
+          <w:sz w:val="24"/>
+          <w:szCs w:val="24"/>
+        </w:rPr>
+        <w:t>: The operation has failed and the promise has a reason for the failure. This reason is usually an Error of some kind.</w:t>
+      </w:r>
+    </w:p>
+    <w:p>
+      <w:pPr>
+        <w:rPr>
+          <w:rFonts w:ascii="Times New Roman" w:hAnsi="Times New Roman" w:cs="Times New Roman"/>
+          <w:sz w:val="24"/>
+          <w:szCs w:val="24"/>
+        </w:rPr>
+      </w:pPr>
+      <w:r>
+        <w:rPr>
+          <w:rFonts w:ascii="Times New Roman" w:hAnsi="Times New Roman" w:cs="Times New Roman"/>
+          <w:sz w:val="24"/>
+          <w:szCs w:val="24"/>
+        </w:rPr>
+        <w:t>We refer to a promise as </w:t>
+      </w:r>
+      <w:r>
+        <w:rPr>
+          <w:rFonts w:ascii="Times New Roman" w:hAnsi="Times New Roman" w:cs="Times New Roman"/>
+          <w:i/>
+          <w:iCs/>
+          <w:sz w:val="24"/>
+          <w:szCs w:val="24"/>
+        </w:rPr>
+        <w:t>settled</w:t>
+      </w:r>
+      <w:r>
+        <w:rPr>
+          <w:rFonts w:ascii="Times New Roman" w:hAnsi="Times New Roman" w:cs="Times New Roman"/>
+          <w:sz w:val="24"/>
+          <w:szCs w:val="24"/>
+        </w:rPr>
+        <w:t> if it is no longer pending</w:t>
+      </w:r>
+      <w:r>
+        <w:rPr>
+          <w:rFonts w:ascii="Times New Roman" w:hAnsi="Times New Roman" w:cs="Times New Roman"/>
+          <w:sz w:val="24"/>
+          <w:szCs w:val="24"/>
+        </w:rPr>
+        <w:t>.</w:t>
+      </w:r>
+    </w:p>
+    <w:p>
+      <w:pPr>
+        <w:rPr>
+          <w:rFonts w:ascii="Times New Roman" w:hAnsi="Times New Roman" w:cs="Times New Roman"/>
+          <w:sz w:val="24"/>
+          <w:szCs w:val="24"/>
+        </w:rPr>
+      </w:pPr>
+      <w:proofErr w:type="spellStart"/>
+      <w:r>
+        <w:rPr>
+          <w:rFonts w:ascii="Times New Roman" w:hAnsi="Times New Roman" w:cs="Times New Roman"/>
+          <w:sz w:val="24"/>
+          <w:szCs w:val="24"/>
+        </w:rPr>
+        <w:t>setTimeout</w:t>
+      </w:r>
+      <w:proofErr w:type="spellEnd"/>
+      <w:r>
+        <w:rPr>
+          <w:rFonts w:ascii="Times New Roman" w:hAnsi="Times New Roman" w:cs="Times New Roman"/>
+          <w:sz w:val="24"/>
+          <w:szCs w:val="24"/>
+        </w:rPr>
+        <w:t xml:space="preserve">() is a Node API (a comparable API is provided by web browsers) that uses </w:t>
+      </w:r>
+      <w:proofErr w:type="spellStart"/>
+      <w:r>
+        <w:rPr>
+          <w:rFonts w:ascii="Times New Roman" w:hAnsi="Times New Roman" w:cs="Times New Roman"/>
+          <w:sz w:val="24"/>
+          <w:szCs w:val="24"/>
+        </w:rPr>
+        <w:t>callback</w:t>
+      </w:r>
+      <w:proofErr w:type="spellEnd"/>
+      <w:r>
+        <w:rPr>
+          <w:rFonts w:ascii="Times New Roman" w:hAnsi="Times New Roman" w:cs="Times New Roman"/>
+          <w:sz w:val="24"/>
+          <w:szCs w:val="24"/>
+        </w:rPr>
+        <w:t xml:space="preserve"> functions to schedule tasks to be performed after a delay. </w:t>
+      </w:r>
+      <w:proofErr w:type="spellStart"/>
+      <w:r>
+        <w:rPr>
+          <w:rFonts w:ascii="Times New Roman" w:hAnsi="Times New Roman" w:cs="Times New Roman"/>
+          <w:sz w:val="24"/>
+          <w:szCs w:val="24"/>
+        </w:rPr>
+        <w:t>setTimeout</w:t>
+      </w:r>
+      <w:proofErr w:type="spellEnd"/>
+      <w:r>
+        <w:rPr>
+          <w:rFonts w:ascii="Times New Roman" w:hAnsi="Times New Roman" w:cs="Times New Roman"/>
+          <w:sz w:val="24"/>
+          <w:szCs w:val="24"/>
+        </w:rPr>
+        <w:t xml:space="preserve">() has two parameters: a </w:t>
+      </w:r>
+      <w:proofErr w:type="spellStart"/>
+      <w:r>
+        <w:rPr>
+          <w:rFonts w:ascii="Times New Roman" w:hAnsi="Times New Roman" w:cs="Times New Roman"/>
+          <w:sz w:val="24"/>
+          <w:szCs w:val="24"/>
+        </w:rPr>
+        <w:t>callback</w:t>
+      </w:r>
+      <w:proofErr w:type="spellEnd"/>
+      <w:r>
+        <w:rPr>
+          <w:rFonts w:ascii="Times New Roman" w:hAnsi="Times New Roman" w:cs="Times New Roman"/>
+          <w:sz w:val="24"/>
+          <w:szCs w:val="24"/>
+        </w:rPr>
+        <w:t xml:space="preserve"> function and a delay in milliseconds.</w:t>
+      </w:r>
+    </w:p>
+    <w:p>
+      <w:pPr>
+        <w:rPr>
+          <w:rFonts w:ascii="Times New Roman" w:hAnsi="Times New Roman" w:cs="Times New Roman"/>
+          <w:sz w:val="24"/>
+          <w:szCs w:val="24"/>
+        </w:rPr>
+      </w:pPr>
     </w:p>
     <w:p>
       <w:pPr>
@@ -36,6 +375,163 @@
     </w:sectPr>
   </w:body>
 </w:document>
+</file>
+
+<file path=word/numbering.xml><?xml version="1.0" encoding="utf-8"?>
+<w:numbering xmlns:wpc="http://schemas.microsoft.com/office/word/2010/wordprocessingCanvas" xmlns:cx="http://schemas.microsoft.com/office/drawing/2014/chartex" xmlns:cx1="http://schemas.microsoft.com/office/drawing/2015/9/8/chartex" xmlns:cx2="http://schemas.microsoft.com/office/drawing/2015/10/21/chartex" xmlns:cx3="http://schemas.microsoft.com/office/drawing/2016/5/9/chartex" xmlns:cx4="http://schemas.microsoft.com/office/drawing/2016/5/10/chartex" xmlns:cx5="http://schemas.microsoft.com/office/drawing/2016/5/11/chartex" xmlns:cx6="http://schemas.microsoft.com/office/drawing/2016/5/12/chartex" xmlns:cx7="http://schemas.microsoft.com/office/drawing/2016/5/13/chartex" xmlns:cx8="http://schemas.microsoft.com/office/drawing/2016/5/14/chartex" xmlns:mc="http://schemas.openxmlformats.org/markup-compatibility/2006" xmlns:aink="http://schemas.microsoft.com/office/drawing/2016/ink" xmlns:am3d="http://schemas.microsoft.com/office/drawing/2017/model3d" xmlns:o="urn:schemas-microsoft-com:office:office" xmlns:r="http://schemas.openxmlformats.org/officeDocument/2006/relationships" xmlns:m="http://schemas.openxmlformats.org/officeDocument/2006/math" xmlns:v="urn:schemas-microsoft-com:vml" xmlns:wp14="http://schemas.microsoft.com/office/word/2010/wordprocessingDrawing" xmlns:wp="http://schemas.openxmlformats.org/drawingml/2006/wordprocessingDrawing" xmlns:w10="urn:schemas-microsoft-com:office:word" xmlns:w="http://schemas.openxmlformats.org/wordprocessingml/2006/main" xmlns:w14="http://schemas.microsoft.com/office/word/2010/wordml" xmlns:w15="http://schemas.microsoft.com/office/word/2012/wordml" xmlns:w16cex="http://schemas.microsoft.com/office/word/2018/wordml/cex" xmlns:w16cid="http://schemas.microsoft.com/office/word/2016/wordml/cid" xmlns:w16="http://schemas.microsoft.com/office/word/2018/wordml" xmlns:w16se="http://schemas.microsoft.com/office/word/2015/wordml/symex" xmlns:wpg="http://schemas.microsoft.com/office/word/2010/wordprocessingGroup" xmlns:wpi="http://schemas.microsoft.com/office/word/2010/wordprocessingInk" xmlns:wne="http://schemas.microsoft.com/office/word/2006/wordml" xmlns:wps="http://schemas.microsoft.com/office/word/2010/wordprocessingShape" mc:Ignorable="w14 w15 w16se w16cid w16 w16cex wp14">
+  <w:abstractNum w:abstractNumId="0" w15:restartNumberingAfterBreak="0">
+    <w:nsid w:val="08F430AF"/>
+    <w:multiLevelType w:val="multilevel"/>
+    <w:tmpl w:val="CFD81916"/>
+    <w:lvl w:ilvl="0">
+      <w:start w:val="1"/>
+      <w:numFmt w:val="bullet"/>
+      <w:lvlText w:val=""/>
+      <w:lvlJc w:val="left"/>
+      <w:pPr>
+        <w:tabs>
+          <w:tab w:val="num" w:pos="720"/>
+        </w:tabs>
+        <w:ind w:left="720" w:hanging="360"/>
+      </w:pPr>
+      <w:rPr>
+        <w:rFonts w:ascii="Symbol" w:hAnsi="Symbol" w:hint="default"/>
+        <w:sz w:val="20"/>
+      </w:rPr>
+    </w:lvl>
+    <w:lvl w:ilvl="1" w:tentative="1">
+      <w:start w:val="1"/>
+      <w:numFmt w:val="bullet"/>
+      <w:lvlText w:val="o"/>
+      <w:lvlJc w:val="left"/>
+      <w:pPr>
+        <w:tabs>
+          <w:tab w:val="num" w:pos="1440"/>
+        </w:tabs>
+        <w:ind w:left="1440" w:hanging="360"/>
+      </w:pPr>
+      <w:rPr>
+        <w:rFonts w:ascii="Courier New" w:hAnsi="Courier New" w:hint="default"/>
+        <w:sz w:val="20"/>
+      </w:rPr>
+    </w:lvl>
+    <w:lvl w:ilvl="2" w:tentative="1">
+      <w:start w:val="1"/>
+      <w:numFmt w:val="bullet"/>
+      <w:lvlText w:val=""/>
+      <w:lvlJc w:val="left"/>
+      <w:pPr>
+        <w:tabs>
+          <w:tab w:val="num" w:pos="2160"/>
+        </w:tabs>
+        <w:ind w:left="2160" w:hanging="360"/>
+      </w:pPr>
+      <w:rPr>
+        <w:rFonts w:ascii="Wingdings" w:hAnsi="Wingdings" w:hint="default"/>
+        <w:sz w:val="20"/>
+      </w:rPr>
+    </w:lvl>
+    <w:lvl w:ilvl="3" w:tentative="1">
+      <w:start w:val="1"/>
+      <w:numFmt w:val="bullet"/>
+      <w:lvlText w:val=""/>
+      <w:lvlJc w:val="left"/>
+      <w:pPr>
+        <w:tabs>
+          <w:tab w:val="num" w:pos="2880"/>
+        </w:tabs>
+        <w:ind w:left="2880" w:hanging="360"/>
+      </w:pPr>
+      <w:rPr>
+        <w:rFonts w:ascii="Wingdings" w:hAnsi="Wingdings" w:hint="default"/>
+        <w:sz w:val="20"/>
+      </w:rPr>
+    </w:lvl>
+    <w:lvl w:ilvl="4" w:tentative="1">
+      <w:start w:val="1"/>
+      <w:numFmt w:val="bullet"/>
+      <w:lvlText w:val=""/>
+      <w:lvlJc w:val="left"/>
+      <w:pPr>
+        <w:tabs>
+          <w:tab w:val="num" w:pos="3600"/>
+        </w:tabs>
+        <w:ind w:left="3600" w:hanging="360"/>
+      </w:pPr>
+      <w:rPr>
+        <w:rFonts w:ascii="Wingdings" w:hAnsi="Wingdings" w:hint="default"/>
+        <w:sz w:val="20"/>
+      </w:rPr>
+    </w:lvl>
+    <w:lvl w:ilvl="5" w:tentative="1">
+      <w:start w:val="1"/>
+      <w:numFmt w:val="bullet"/>
+      <w:lvlText w:val=""/>
+      <w:lvlJc w:val="left"/>
+      <w:pPr>
+        <w:tabs>
+          <w:tab w:val="num" w:pos="4320"/>
+        </w:tabs>
+        <w:ind w:left="4320" w:hanging="360"/>
+      </w:pPr>
+      <w:rPr>
+        <w:rFonts w:ascii="Wingdings" w:hAnsi="Wingdings" w:hint="default"/>
+        <w:sz w:val="20"/>
+      </w:rPr>
+    </w:lvl>
+    <w:lvl w:ilvl="6" w:tentative="1">
+      <w:start w:val="1"/>
+      <w:numFmt w:val="bullet"/>
+      <w:lvlText w:val=""/>
+      <w:lvlJc w:val="left"/>
+      <w:pPr>
+        <w:tabs>
+          <w:tab w:val="num" w:pos="5040"/>
+        </w:tabs>
+        <w:ind w:left="5040" w:hanging="360"/>
+      </w:pPr>
+      <w:rPr>
+        <w:rFonts w:ascii="Wingdings" w:hAnsi="Wingdings" w:hint="default"/>
+        <w:sz w:val="20"/>
+      </w:rPr>
+    </w:lvl>
+    <w:lvl w:ilvl="7" w:tentative="1">
+      <w:start w:val="1"/>
+      <w:numFmt w:val="bullet"/>
+      <w:lvlText w:val=""/>
+      <w:lvlJc w:val="left"/>
+      <w:pPr>
+        <w:tabs>
+          <w:tab w:val="num" w:pos="5760"/>
+        </w:tabs>
+        <w:ind w:left="5760" w:hanging="360"/>
+      </w:pPr>
+      <w:rPr>
+        <w:rFonts w:ascii="Wingdings" w:hAnsi="Wingdings" w:hint="default"/>
+        <w:sz w:val="20"/>
+      </w:rPr>
+    </w:lvl>
+    <w:lvl w:ilvl="8" w:tentative="1">
+      <w:start w:val="1"/>
+      <w:numFmt w:val="bullet"/>
+      <w:lvlText w:val=""/>
+      <w:lvlJc w:val="left"/>
+      <w:pPr>
+        <w:tabs>
+          <w:tab w:val="num" w:pos="6480"/>
+        </w:tabs>
+        <w:ind w:left="6480" w:hanging="360"/>
+      </w:pPr>
+      <w:rPr>
+        <w:rFonts w:ascii="Wingdings" w:hAnsi="Wingdings" w:hint="default"/>
+        <w:sz w:val="20"/>
+      </w:rPr>
+    </w:lvl>
+  </w:abstractNum>
+  <w:num w:numId="1">
+    <w:abstractNumId w:val="0"/>
+  </w:num>
+</w:numbering>
 </file>
 
 <file path=word/styles.xml><?xml version="1.0" encoding="utf-8"?>
@@ -440,7 +936,6 @@
   <w:style w:type="character" w:default="1" w:styleId="DefaultParagraphFont">
     <w:name w:val="Default Paragraph Font"/>
     <w:uiPriority w:val="1"/>
-    <w:semiHidden/>
     <w:unhideWhenUsed/>
   </w:style>
   <w:style w:type="table" w:default="1" w:styleId="TableNormal">

</xml_diff>

<commit_message>
added new filles and notes in docs
</commit_message>
<xml_diff>
--- a/JavaScript.docx
+++ b/JavaScript.docx
@@ -277,6 +277,7 @@
         </w:rPr>
       </w:pPr>
       <w:proofErr w:type="spellStart"/>
+      <w:proofErr w:type="gramStart"/>
       <w:r>
         <w:rPr>
           <w:rFonts w:ascii="Times New Roman" w:hAnsi="Times New Roman" w:cs="Times New Roman"/>
@@ -292,7 +293,16 @@
           <w:sz w:val="24"/>
           <w:szCs w:val="24"/>
         </w:rPr>
-        <w:t xml:space="preserve">() is a Node API (a comparable API is provided by web browsers) that uses </w:t>
+        <w:t>(</w:t>
+      </w:r>
+      <w:proofErr w:type="gramEnd"/>
+      <w:r>
+        <w:rPr>
+          <w:rFonts w:ascii="Times New Roman" w:hAnsi="Times New Roman" w:cs="Times New Roman"/>
+          <w:sz w:val="24"/>
+          <w:szCs w:val="24"/>
+        </w:rPr>
+        <w:t xml:space="preserve">) is a Node API (a comparable API is provided by web browsers) that uses </w:t>
       </w:r>
       <w:proofErr w:type="spellStart"/>
       <w:r>
@@ -313,6 +323,7 @@
         <w:t xml:space="preserve"> functions to schedule tasks to be performed after a delay. </w:t>
       </w:r>
       <w:proofErr w:type="spellStart"/>
+      <w:proofErr w:type="gramStart"/>
       <w:r>
         <w:rPr>
           <w:rFonts w:ascii="Times New Roman" w:hAnsi="Times New Roman" w:cs="Times New Roman"/>
@@ -328,7 +339,16 @@
           <w:sz w:val="24"/>
           <w:szCs w:val="24"/>
         </w:rPr>
-        <w:t xml:space="preserve">() has two parameters: a </w:t>
+        <w:t>(</w:t>
+      </w:r>
+      <w:proofErr w:type="gramEnd"/>
+      <w:r>
+        <w:rPr>
+          <w:rFonts w:ascii="Times New Roman" w:hAnsi="Times New Roman" w:cs="Times New Roman"/>
+          <w:sz w:val="24"/>
+          <w:szCs w:val="24"/>
+        </w:rPr>
+        <w:t xml:space="preserve">) has two parameters: a </w:t>
       </w:r>
       <w:proofErr w:type="spellStart"/>
       <w:r>
@@ -347,6 +367,543 @@
           <w:szCs w:val="24"/>
         </w:rPr>
         <w:t xml:space="preserve"> function and a delay in milliseconds.</w:t>
+      </w:r>
+    </w:p>
+    <w:p>
+      <w:pPr>
+        <w:rPr>
+          <w:rFonts w:ascii="Times New Roman" w:hAnsi="Times New Roman" w:cs="Times New Roman"/>
+          <w:sz w:val="24"/>
+          <w:szCs w:val="24"/>
+        </w:rPr>
+      </w:pPr>
+      <w:r>
+        <w:rPr>
+          <w:rFonts w:ascii="Times New Roman" w:hAnsi="Times New Roman" w:cs="Times New Roman"/>
+          <w:sz w:val="24"/>
+          <w:szCs w:val="24"/>
+        </w:rPr>
+        <w:t xml:space="preserve">Promise objects come with an aptly </w:t>
+      </w:r>
+      <w:proofErr w:type="gramStart"/>
+      <w:r>
+        <w:rPr>
+          <w:rFonts w:ascii="Times New Roman" w:hAnsi="Times New Roman" w:cs="Times New Roman"/>
+          <w:sz w:val="24"/>
+          <w:szCs w:val="24"/>
+        </w:rPr>
+        <w:t>named .then</w:t>
+      </w:r>
+      <w:proofErr w:type="gramEnd"/>
+      <w:r>
+        <w:rPr>
+          <w:rFonts w:ascii="Times New Roman" w:hAnsi="Times New Roman" w:cs="Times New Roman"/>
+          <w:sz w:val="24"/>
+          <w:szCs w:val="24"/>
+        </w:rPr>
+        <w:t>() method. It allows us to say, “I have a promise, when it settles, </w:t>
+      </w:r>
+      <w:r>
+        <w:rPr>
+          <w:rFonts w:ascii="Times New Roman" w:hAnsi="Times New Roman" w:cs="Times New Roman"/>
+          <w:b/>
+          <w:bCs/>
+          <w:sz w:val="24"/>
+          <w:szCs w:val="24"/>
+        </w:rPr>
+        <w:t>then</w:t>
+      </w:r>
+      <w:r>
+        <w:rPr>
+          <w:rFonts w:ascii="Times New Roman" w:hAnsi="Times New Roman" w:cs="Times New Roman"/>
+          <w:sz w:val="24"/>
+          <w:szCs w:val="24"/>
+        </w:rPr>
+        <w:t> here’s what I want to happen</w:t>
+      </w:r>
+      <w:r>
+        <w:rPr>
+          <w:rFonts w:ascii="Times New Roman" w:hAnsi="Times New Roman" w:cs="Times New Roman"/>
+          <w:sz w:val="24"/>
+          <w:szCs w:val="24"/>
+        </w:rPr>
+        <w:t>.</w:t>
+      </w:r>
+      <w:r>
+        <w:rPr>
+          <w:rFonts w:ascii="Times New Roman" w:hAnsi="Times New Roman" w:cs="Times New Roman"/>
+          <w:sz w:val="24"/>
+          <w:szCs w:val="24"/>
+        </w:rPr>
+        <w:t>”</w:t>
+      </w:r>
+    </w:p>
+    <w:p>
+      <w:pPr>
+        <w:rPr>
+          <w:rFonts w:ascii="Times New Roman" w:hAnsi="Times New Roman" w:cs="Times New Roman"/>
+          <w:sz w:val="24"/>
+          <w:szCs w:val="24"/>
+        </w:rPr>
+      </w:pPr>
+      <w:proofErr w:type="gramStart"/>
+      <w:r>
+        <w:rPr>
+          <w:rFonts w:ascii="Times New Roman" w:hAnsi="Times New Roman" w:cs="Times New Roman"/>
+          <w:sz w:val="24"/>
+          <w:szCs w:val="24"/>
+        </w:rPr>
+        <w:t>.then</w:t>
+      </w:r>
+      <w:proofErr w:type="gramEnd"/>
+      <w:r>
+        <w:rPr>
+          <w:rFonts w:ascii="Times New Roman" w:hAnsi="Times New Roman" w:cs="Times New Roman"/>
+          <w:sz w:val="24"/>
+          <w:szCs w:val="24"/>
+        </w:rPr>
+        <w:t xml:space="preserve">() is a higher-order function— it takes two </w:t>
+      </w:r>
+      <w:proofErr w:type="spellStart"/>
+      <w:r>
+        <w:rPr>
+          <w:rFonts w:ascii="Times New Roman" w:hAnsi="Times New Roman" w:cs="Times New Roman"/>
+          <w:sz w:val="24"/>
+          <w:szCs w:val="24"/>
+        </w:rPr>
+        <w:t>callback</w:t>
+      </w:r>
+      <w:proofErr w:type="spellEnd"/>
+      <w:r>
+        <w:rPr>
+          <w:rFonts w:ascii="Times New Roman" w:hAnsi="Times New Roman" w:cs="Times New Roman"/>
+          <w:sz w:val="24"/>
+          <w:szCs w:val="24"/>
+        </w:rPr>
+        <w:t xml:space="preserve"> functions as arguments. We refer to these </w:t>
+      </w:r>
+      <w:proofErr w:type="spellStart"/>
+      <w:r>
+        <w:rPr>
+          <w:rFonts w:ascii="Times New Roman" w:hAnsi="Times New Roman" w:cs="Times New Roman"/>
+          <w:sz w:val="24"/>
+          <w:szCs w:val="24"/>
+        </w:rPr>
+        <w:t>callbacks</w:t>
+      </w:r>
+      <w:proofErr w:type="spellEnd"/>
+      <w:r>
+        <w:rPr>
+          <w:rFonts w:ascii="Times New Roman" w:hAnsi="Times New Roman" w:cs="Times New Roman"/>
+          <w:sz w:val="24"/>
+          <w:szCs w:val="24"/>
+        </w:rPr>
+        <w:t xml:space="preserve"> as </w:t>
+      </w:r>
+      <w:r>
+        <w:rPr>
+          <w:rFonts w:ascii="Times New Roman" w:hAnsi="Times New Roman" w:cs="Times New Roman"/>
+          <w:i/>
+          <w:iCs/>
+          <w:sz w:val="24"/>
+          <w:szCs w:val="24"/>
+        </w:rPr>
+        <w:t>handlers</w:t>
+      </w:r>
+      <w:r>
+        <w:rPr>
+          <w:rFonts w:ascii="Times New Roman" w:hAnsi="Times New Roman" w:cs="Times New Roman"/>
+          <w:sz w:val="24"/>
+          <w:szCs w:val="24"/>
+        </w:rPr>
+        <w:t>. When the promise settles, the appropriate handler will be invoked with that settled value.</w:t>
+      </w:r>
+    </w:p>
+    <w:p>
+      <w:pPr>
+        <w:numPr>
+          <w:ilvl w:val="0"/>
+          <w:numId w:val="2"/>
+        </w:numPr>
+        <w:rPr>
+          <w:rFonts w:ascii="Times New Roman" w:hAnsi="Times New Roman" w:cs="Times New Roman"/>
+          <w:sz w:val="24"/>
+          <w:szCs w:val="24"/>
+        </w:rPr>
+      </w:pPr>
+      <w:r>
+        <w:rPr>
+          <w:rFonts w:ascii="Times New Roman" w:hAnsi="Times New Roman" w:cs="Times New Roman"/>
+          <w:sz w:val="24"/>
+          <w:szCs w:val="24"/>
+        </w:rPr>
+        <w:t>The first handler, sometimes called </w:t>
+      </w:r>
+      <w:proofErr w:type="spellStart"/>
+      <w:r>
+        <w:rPr>
+          <w:rFonts w:ascii="Times New Roman" w:hAnsi="Times New Roman" w:cs="Times New Roman"/>
+          <w:sz w:val="24"/>
+          <w:szCs w:val="24"/>
+        </w:rPr>
+        <w:t>onFulfilled</w:t>
+      </w:r>
+      <w:proofErr w:type="spellEnd"/>
+      <w:r>
+        <w:rPr>
+          <w:rFonts w:ascii="Times New Roman" w:hAnsi="Times New Roman" w:cs="Times New Roman"/>
+          <w:sz w:val="24"/>
+          <w:szCs w:val="24"/>
+        </w:rPr>
+        <w:t>, is a </w:t>
+      </w:r>
+      <w:r>
+        <w:rPr>
+          <w:rFonts w:ascii="Times New Roman" w:hAnsi="Times New Roman" w:cs="Times New Roman"/>
+          <w:i/>
+          <w:iCs/>
+          <w:sz w:val="24"/>
+          <w:szCs w:val="24"/>
+        </w:rPr>
+        <w:t>success handler</w:t>
+      </w:r>
+      <w:r>
+        <w:rPr>
+          <w:rFonts w:ascii="Times New Roman" w:hAnsi="Times New Roman" w:cs="Times New Roman"/>
+          <w:sz w:val="24"/>
+          <w:szCs w:val="24"/>
+        </w:rPr>
+        <w:t>, and it should contain the logic for the promise resolving.</w:t>
+      </w:r>
+    </w:p>
+    <w:p>
+      <w:pPr>
+        <w:numPr>
+          <w:ilvl w:val="0"/>
+          <w:numId w:val="2"/>
+        </w:numPr>
+        <w:rPr>
+          <w:rFonts w:ascii="Times New Roman" w:hAnsi="Times New Roman" w:cs="Times New Roman"/>
+          <w:sz w:val="24"/>
+          <w:szCs w:val="24"/>
+        </w:rPr>
+      </w:pPr>
+      <w:r>
+        <w:rPr>
+          <w:rFonts w:ascii="Times New Roman" w:hAnsi="Times New Roman" w:cs="Times New Roman"/>
+          <w:sz w:val="24"/>
+          <w:szCs w:val="24"/>
+        </w:rPr>
+        <w:t>The second handler, sometimes called </w:t>
+      </w:r>
+      <w:proofErr w:type="spellStart"/>
+      <w:r>
+        <w:rPr>
+          <w:rFonts w:ascii="Times New Roman" w:hAnsi="Times New Roman" w:cs="Times New Roman"/>
+          <w:sz w:val="24"/>
+          <w:szCs w:val="24"/>
+        </w:rPr>
+        <w:t>onRejected</w:t>
+      </w:r>
+      <w:proofErr w:type="spellEnd"/>
+      <w:r>
+        <w:rPr>
+          <w:rFonts w:ascii="Times New Roman" w:hAnsi="Times New Roman" w:cs="Times New Roman"/>
+          <w:sz w:val="24"/>
+          <w:szCs w:val="24"/>
+        </w:rPr>
+        <w:t>, is a </w:t>
+      </w:r>
+      <w:r>
+        <w:rPr>
+          <w:rFonts w:ascii="Times New Roman" w:hAnsi="Times New Roman" w:cs="Times New Roman"/>
+          <w:i/>
+          <w:iCs/>
+          <w:sz w:val="24"/>
+          <w:szCs w:val="24"/>
+        </w:rPr>
+        <w:t>failure handler</w:t>
+      </w:r>
+      <w:r>
+        <w:rPr>
+          <w:rFonts w:ascii="Times New Roman" w:hAnsi="Times New Roman" w:cs="Times New Roman"/>
+          <w:sz w:val="24"/>
+          <w:szCs w:val="24"/>
+        </w:rPr>
+        <w:t>, and it should contain the logic for the promise rejecting.</w:t>
+      </w:r>
+    </w:p>
+    <w:p>
+      <w:pPr>
+        <w:rPr>
+          <w:rFonts w:ascii="Times New Roman" w:hAnsi="Times New Roman" w:cs="Times New Roman"/>
+          <w:sz w:val="24"/>
+          <w:szCs w:val="24"/>
+        </w:rPr>
+      </w:pPr>
+      <w:proofErr w:type="gramStart"/>
+      <w:r>
+        <w:rPr>
+          <w:rFonts w:ascii="Times New Roman" w:hAnsi="Times New Roman" w:cs="Times New Roman"/>
+          <w:sz w:val="24"/>
+          <w:szCs w:val="24"/>
+        </w:rPr>
+        <w:t>.then</w:t>
+      </w:r>
+      <w:proofErr w:type="gramEnd"/>
+      <w:r>
+        <w:rPr>
+          <w:rFonts w:ascii="Times New Roman" w:hAnsi="Times New Roman" w:cs="Times New Roman"/>
+          <w:sz w:val="24"/>
+          <w:szCs w:val="24"/>
+        </w:rPr>
+        <w:t>() is that it always returns a promise.</w:t>
+      </w:r>
+    </w:p>
+    <w:p>
+      <w:pPr>
+        <w:rPr>
+          <w:rFonts w:ascii="Times New Roman" w:hAnsi="Times New Roman" w:cs="Times New Roman"/>
+          <w:sz w:val="24"/>
+          <w:szCs w:val="24"/>
+        </w:rPr>
+      </w:pPr>
+      <w:r>
+        <w:rPr>
+          <w:rFonts w:ascii="Times New Roman" w:hAnsi="Times New Roman" w:cs="Times New Roman"/>
+          <w:sz w:val="24"/>
+          <w:szCs w:val="24"/>
+        </w:rPr>
+        <w:t>One way to write cleaner code is to follow a principle called </w:t>
+      </w:r>
+      <w:r>
+        <w:rPr>
+          <w:rFonts w:ascii="Times New Roman" w:hAnsi="Times New Roman" w:cs="Times New Roman"/>
+          <w:i/>
+          <w:iCs/>
+          <w:sz w:val="24"/>
+          <w:szCs w:val="24"/>
+        </w:rPr>
+        <w:t>separation of concerns</w:t>
+      </w:r>
+      <w:r>
+        <w:rPr>
+          <w:rFonts w:ascii="Times New Roman" w:hAnsi="Times New Roman" w:cs="Times New Roman"/>
+          <w:sz w:val="24"/>
+          <w:szCs w:val="24"/>
+        </w:rPr>
+        <w:t>. Separation of concerns means organizing code into distinct sections each handling a specific task. It enables us to quickly navigate our code and know where to look if something isn’t working.</w:t>
+      </w:r>
+    </w:p>
+    <w:p>
+      <w:pPr>
+        <w:rPr>
+          <w:rFonts w:ascii="Times New Roman" w:hAnsi="Times New Roman" w:cs="Times New Roman"/>
+          <w:i/>
+          <w:iCs/>
+          <w:sz w:val="24"/>
+          <w:szCs w:val="24"/>
+        </w:rPr>
+      </w:pPr>
+      <w:r>
+        <w:rPr>
+          <w:rFonts w:ascii="Times New Roman" w:hAnsi="Times New Roman" w:cs="Times New Roman"/>
+          <w:sz w:val="24"/>
+          <w:szCs w:val="24"/>
+        </w:rPr>
+        <w:t>This process of chaining promises together is called </w:t>
+      </w:r>
+      <w:r>
+        <w:rPr>
+          <w:rFonts w:ascii="Times New Roman" w:hAnsi="Times New Roman" w:cs="Times New Roman"/>
+          <w:i/>
+          <w:iCs/>
+          <w:sz w:val="24"/>
+          <w:szCs w:val="24"/>
+        </w:rPr>
+        <w:t>composition</w:t>
+      </w:r>
+      <w:r>
+        <w:rPr>
+          <w:rFonts w:ascii="Times New Roman" w:hAnsi="Times New Roman" w:cs="Times New Roman"/>
+          <w:i/>
+          <w:iCs/>
+          <w:sz w:val="24"/>
+          <w:szCs w:val="24"/>
+        </w:rPr>
+        <w:t>.</w:t>
+      </w:r>
+    </w:p>
+    <w:p>
+      <w:pPr>
+        <w:rPr>
+          <w:rFonts w:ascii="Times New Roman" w:hAnsi="Times New Roman" w:cs="Times New Roman"/>
+          <w:sz w:val="24"/>
+          <w:szCs w:val="24"/>
+        </w:rPr>
+      </w:pPr>
+      <w:proofErr w:type="spellStart"/>
+      <w:proofErr w:type="gramStart"/>
+      <w:r>
+        <w:rPr>
+          <w:rFonts w:ascii="Times New Roman" w:hAnsi="Times New Roman" w:cs="Times New Roman"/>
+          <w:sz w:val="24"/>
+          <w:szCs w:val="24"/>
+        </w:rPr>
+        <w:t>Promise.all</w:t>
+      </w:r>
+      <w:proofErr w:type="spellEnd"/>
+      <w:r>
+        <w:rPr>
+          <w:rFonts w:ascii="Times New Roman" w:hAnsi="Times New Roman" w:cs="Times New Roman"/>
+          <w:sz w:val="24"/>
+          <w:szCs w:val="24"/>
+        </w:rPr>
+        <w:t>(</w:t>
+      </w:r>
+      <w:proofErr w:type="gramEnd"/>
+      <w:r>
+        <w:rPr>
+          <w:rFonts w:ascii="Times New Roman" w:hAnsi="Times New Roman" w:cs="Times New Roman"/>
+          <w:sz w:val="24"/>
+          <w:szCs w:val="24"/>
+        </w:rPr>
+        <w:t>) accepts an array of promises as its argument and returns a single promise. That single promise will settle in one of two ways:</w:t>
+      </w:r>
+    </w:p>
+    <w:p>
+      <w:pPr>
+        <w:numPr>
+          <w:ilvl w:val="0"/>
+          <w:numId w:val="3"/>
+        </w:numPr>
+        <w:rPr>
+          <w:rFonts w:ascii="Times New Roman" w:hAnsi="Times New Roman" w:cs="Times New Roman"/>
+          <w:sz w:val="24"/>
+          <w:szCs w:val="24"/>
+        </w:rPr>
+      </w:pPr>
+      <w:r>
+        <w:rPr>
+          <w:rFonts w:ascii="Times New Roman" w:hAnsi="Times New Roman" w:cs="Times New Roman"/>
+          <w:sz w:val="24"/>
+          <w:szCs w:val="24"/>
+        </w:rPr>
+        <w:t>If every promise in the argument array resolves, the single promise returned from </w:t>
+      </w:r>
+      <w:proofErr w:type="spellStart"/>
+      <w:proofErr w:type="gramStart"/>
+      <w:r>
+        <w:rPr>
+          <w:rFonts w:ascii="Times New Roman" w:hAnsi="Times New Roman" w:cs="Times New Roman"/>
+          <w:sz w:val="24"/>
+          <w:szCs w:val="24"/>
+        </w:rPr>
+        <w:t>Promise.all</w:t>
+      </w:r>
+      <w:proofErr w:type="spellEnd"/>
+      <w:r>
+        <w:rPr>
+          <w:rFonts w:ascii="Times New Roman" w:hAnsi="Times New Roman" w:cs="Times New Roman"/>
+          <w:sz w:val="24"/>
+          <w:szCs w:val="24"/>
+        </w:rPr>
+        <w:t>(</w:t>
+      </w:r>
+      <w:proofErr w:type="gramEnd"/>
+      <w:r>
+        <w:rPr>
+          <w:rFonts w:ascii="Times New Roman" w:hAnsi="Times New Roman" w:cs="Times New Roman"/>
+          <w:sz w:val="24"/>
+          <w:szCs w:val="24"/>
+        </w:rPr>
+        <w:t>) will resolve with an array containing the resolve value from each promise in the argument array.</w:t>
+      </w:r>
+    </w:p>
+    <w:p>
+      <w:pPr>
+        <w:numPr>
+          <w:ilvl w:val="0"/>
+          <w:numId w:val="3"/>
+        </w:numPr>
+        <w:rPr>
+          <w:rFonts w:ascii="Times New Roman" w:hAnsi="Times New Roman" w:cs="Times New Roman"/>
+          <w:sz w:val="24"/>
+          <w:szCs w:val="24"/>
+        </w:rPr>
+      </w:pPr>
+      <w:r>
+        <w:rPr>
+          <w:rFonts w:ascii="Times New Roman" w:hAnsi="Times New Roman" w:cs="Times New Roman"/>
+          <w:sz w:val="24"/>
+          <w:szCs w:val="24"/>
+        </w:rPr>
+        <w:lastRenderedPageBreak/>
+        <w:t>If any promise from the argument array rejects, the single promise returned from </w:t>
+      </w:r>
+      <w:proofErr w:type="spellStart"/>
+      <w:proofErr w:type="gramStart"/>
+      <w:r>
+        <w:rPr>
+          <w:rFonts w:ascii="Times New Roman" w:hAnsi="Times New Roman" w:cs="Times New Roman"/>
+          <w:sz w:val="24"/>
+          <w:szCs w:val="24"/>
+        </w:rPr>
+        <w:t>Promise.all</w:t>
+      </w:r>
+      <w:proofErr w:type="spellEnd"/>
+      <w:r>
+        <w:rPr>
+          <w:rFonts w:ascii="Times New Roman" w:hAnsi="Times New Roman" w:cs="Times New Roman"/>
+          <w:sz w:val="24"/>
+          <w:szCs w:val="24"/>
+        </w:rPr>
+        <w:t>(</w:t>
+      </w:r>
+      <w:proofErr w:type="gramEnd"/>
+      <w:r>
+        <w:rPr>
+          <w:rFonts w:ascii="Times New Roman" w:hAnsi="Times New Roman" w:cs="Times New Roman"/>
+          <w:sz w:val="24"/>
+          <w:szCs w:val="24"/>
+        </w:rPr>
+        <w:t xml:space="preserve">) will immediately reject with the reason that promise rejected. This </w:t>
+      </w:r>
+      <w:proofErr w:type="spellStart"/>
+      <w:r>
+        <w:rPr>
+          <w:rFonts w:ascii="Times New Roman" w:hAnsi="Times New Roman" w:cs="Times New Roman"/>
+          <w:sz w:val="24"/>
+          <w:szCs w:val="24"/>
+        </w:rPr>
+        <w:t>behavior</w:t>
+      </w:r>
+      <w:proofErr w:type="spellEnd"/>
+      <w:r>
+        <w:rPr>
+          <w:rFonts w:ascii="Times New Roman" w:hAnsi="Times New Roman" w:cs="Times New Roman"/>
+          <w:sz w:val="24"/>
+          <w:szCs w:val="24"/>
+        </w:rPr>
+        <w:t xml:space="preserve"> is sometimes referred to as </w:t>
+      </w:r>
+      <w:r>
+        <w:rPr>
+          <w:rFonts w:ascii="Times New Roman" w:hAnsi="Times New Roman" w:cs="Times New Roman"/>
+          <w:i/>
+          <w:iCs/>
+          <w:sz w:val="24"/>
+          <w:szCs w:val="24"/>
+        </w:rPr>
+        <w:t>failing fast</w:t>
+      </w:r>
+      <w:r>
+        <w:rPr>
+          <w:rFonts w:ascii="Times New Roman" w:hAnsi="Times New Roman" w:cs="Times New Roman"/>
+          <w:sz w:val="24"/>
+          <w:szCs w:val="24"/>
+        </w:rPr>
+        <w:t>.</w:t>
       </w:r>
     </w:p>
     <w:p>
@@ -528,8 +1085,312 @@
       </w:rPr>
     </w:lvl>
   </w:abstractNum>
+  <w:abstractNum w:abstractNumId="1" w15:restartNumberingAfterBreak="0">
+    <w:nsid w:val="47DC11F8"/>
+    <w:multiLevelType w:val="multilevel"/>
+    <w:tmpl w:val="3870A336"/>
+    <w:lvl w:ilvl="0">
+      <w:start w:val="1"/>
+      <w:numFmt w:val="bullet"/>
+      <w:lvlText w:val=""/>
+      <w:lvlJc w:val="left"/>
+      <w:pPr>
+        <w:tabs>
+          <w:tab w:val="num" w:pos="720"/>
+        </w:tabs>
+        <w:ind w:left="720" w:hanging="360"/>
+      </w:pPr>
+      <w:rPr>
+        <w:rFonts w:ascii="Symbol" w:hAnsi="Symbol" w:hint="default"/>
+        <w:sz w:val="20"/>
+      </w:rPr>
+    </w:lvl>
+    <w:lvl w:ilvl="1" w:tentative="1">
+      <w:start w:val="1"/>
+      <w:numFmt w:val="bullet"/>
+      <w:lvlText w:val="o"/>
+      <w:lvlJc w:val="left"/>
+      <w:pPr>
+        <w:tabs>
+          <w:tab w:val="num" w:pos="1440"/>
+        </w:tabs>
+        <w:ind w:left="1440" w:hanging="360"/>
+      </w:pPr>
+      <w:rPr>
+        <w:rFonts w:ascii="Courier New" w:hAnsi="Courier New" w:hint="default"/>
+        <w:sz w:val="20"/>
+      </w:rPr>
+    </w:lvl>
+    <w:lvl w:ilvl="2" w:tentative="1">
+      <w:start w:val="1"/>
+      <w:numFmt w:val="bullet"/>
+      <w:lvlText w:val=""/>
+      <w:lvlJc w:val="left"/>
+      <w:pPr>
+        <w:tabs>
+          <w:tab w:val="num" w:pos="2160"/>
+        </w:tabs>
+        <w:ind w:left="2160" w:hanging="360"/>
+      </w:pPr>
+      <w:rPr>
+        <w:rFonts w:ascii="Wingdings" w:hAnsi="Wingdings" w:hint="default"/>
+        <w:sz w:val="20"/>
+      </w:rPr>
+    </w:lvl>
+    <w:lvl w:ilvl="3" w:tentative="1">
+      <w:start w:val="1"/>
+      <w:numFmt w:val="bullet"/>
+      <w:lvlText w:val=""/>
+      <w:lvlJc w:val="left"/>
+      <w:pPr>
+        <w:tabs>
+          <w:tab w:val="num" w:pos="2880"/>
+        </w:tabs>
+        <w:ind w:left="2880" w:hanging="360"/>
+      </w:pPr>
+      <w:rPr>
+        <w:rFonts w:ascii="Wingdings" w:hAnsi="Wingdings" w:hint="default"/>
+        <w:sz w:val="20"/>
+      </w:rPr>
+    </w:lvl>
+    <w:lvl w:ilvl="4" w:tentative="1">
+      <w:start w:val="1"/>
+      <w:numFmt w:val="bullet"/>
+      <w:lvlText w:val=""/>
+      <w:lvlJc w:val="left"/>
+      <w:pPr>
+        <w:tabs>
+          <w:tab w:val="num" w:pos="3600"/>
+        </w:tabs>
+        <w:ind w:left="3600" w:hanging="360"/>
+      </w:pPr>
+      <w:rPr>
+        <w:rFonts w:ascii="Wingdings" w:hAnsi="Wingdings" w:hint="default"/>
+        <w:sz w:val="20"/>
+      </w:rPr>
+    </w:lvl>
+    <w:lvl w:ilvl="5" w:tentative="1">
+      <w:start w:val="1"/>
+      <w:numFmt w:val="bullet"/>
+      <w:lvlText w:val=""/>
+      <w:lvlJc w:val="left"/>
+      <w:pPr>
+        <w:tabs>
+          <w:tab w:val="num" w:pos="4320"/>
+        </w:tabs>
+        <w:ind w:left="4320" w:hanging="360"/>
+      </w:pPr>
+      <w:rPr>
+        <w:rFonts w:ascii="Wingdings" w:hAnsi="Wingdings" w:hint="default"/>
+        <w:sz w:val="20"/>
+      </w:rPr>
+    </w:lvl>
+    <w:lvl w:ilvl="6" w:tentative="1">
+      <w:start w:val="1"/>
+      <w:numFmt w:val="bullet"/>
+      <w:lvlText w:val=""/>
+      <w:lvlJc w:val="left"/>
+      <w:pPr>
+        <w:tabs>
+          <w:tab w:val="num" w:pos="5040"/>
+        </w:tabs>
+        <w:ind w:left="5040" w:hanging="360"/>
+      </w:pPr>
+      <w:rPr>
+        <w:rFonts w:ascii="Wingdings" w:hAnsi="Wingdings" w:hint="default"/>
+        <w:sz w:val="20"/>
+      </w:rPr>
+    </w:lvl>
+    <w:lvl w:ilvl="7" w:tentative="1">
+      <w:start w:val="1"/>
+      <w:numFmt w:val="bullet"/>
+      <w:lvlText w:val=""/>
+      <w:lvlJc w:val="left"/>
+      <w:pPr>
+        <w:tabs>
+          <w:tab w:val="num" w:pos="5760"/>
+        </w:tabs>
+        <w:ind w:left="5760" w:hanging="360"/>
+      </w:pPr>
+      <w:rPr>
+        <w:rFonts w:ascii="Wingdings" w:hAnsi="Wingdings" w:hint="default"/>
+        <w:sz w:val="20"/>
+      </w:rPr>
+    </w:lvl>
+    <w:lvl w:ilvl="8" w:tentative="1">
+      <w:start w:val="1"/>
+      <w:numFmt w:val="bullet"/>
+      <w:lvlText w:val=""/>
+      <w:lvlJc w:val="left"/>
+      <w:pPr>
+        <w:tabs>
+          <w:tab w:val="num" w:pos="6480"/>
+        </w:tabs>
+        <w:ind w:left="6480" w:hanging="360"/>
+      </w:pPr>
+      <w:rPr>
+        <w:rFonts w:ascii="Wingdings" w:hAnsi="Wingdings" w:hint="default"/>
+        <w:sz w:val="20"/>
+      </w:rPr>
+    </w:lvl>
+  </w:abstractNum>
+  <w:abstractNum w:abstractNumId="2" w15:restartNumberingAfterBreak="0">
+    <w:nsid w:val="67613C0E"/>
+    <w:multiLevelType w:val="multilevel"/>
+    <w:tmpl w:val="6AE2F0F8"/>
+    <w:lvl w:ilvl="0">
+      <w:start w:val="1"/>
+      <w:numFmt w:val="bullet"/>
+      <w:lvlText w:val=""/>
+      <w:lvlJc w:val="left"/>
+      <w:pPr>
+        <w:tabs>
+          <w:tab w:val="num" w:pos="720"/>
+        </w:tabs>
+        <w:ind w:left="720" w:hanging="360"/>
+      </w:pPr>
+      <w:rPr>
+        <w:rFonts w:ascii="Symbol" w:hAnsi="Symbol" w:hint="default"/>
+        <w:sz w:val="20"/>
+      </w:rPr>
+    </w:lvl>
+    <w:lvl w:ilvl="1" w:tentative="1">
+      <w:start w:val="1"/>
+      <w:numFmt w:val="bullet"/>
+      <w:lvlText w:val="o"/>
+      <w:lvlJc w:val="left"/>
+      <w:pPr>
+        <w:tabs>
+          <w:tab w:val="num" w:pos="1440"/>
+        </w:tabs>
+        <w:ind w:left="1440" w:hanging="360"/>
+      </w:pPr>
+      <w:rPr>
+        <w:rFonts w:ascii="Courier New" w:hAnsi="Courier New" w:hint="default"/>
+        <w:sz w:val="20"/>
+      </w:rPr>
+    </w:lvl>
+    <w:lvl w:ilvl="2" w:tentative="1">
+      <w:start w:val="1"/>
+      <w:numFmt w:val="bullet"/>
+      <w:lvlText w:val=""/>
+      <w:lvlJc w:val="left"/>
+      <w:pPr>
+        <w:tabs>
+          <w:tab w:val="num" w:pos="2160"/>
+        </w:tabs>
+        <w:ind w:left="2160" w:hanging="360"/>
+      </w:pPr>
+      <w:rPr>
+        <w:rFonts w:ascii="Wingdings" w:hAnsi="Wingdings" w:hint="default"/>
+        <w:sz w:val="20"/>
+      </w:rPr>
+    </w:lvl>
+    <w:lvl w:ilvl="3" w:tentative="1">
+      <w:start w:val="1"/>
+      <w:numFmt w:val="bullet"/>
+      <w:lvlText w:val=""/>
+      <w:lvlJc w:val="left"/>
+      <w:pPr>
+        <w:tabs>
+          <w:tab w:val="num" w:pos="2880"/>
+        </w:tabs>
+        <w:ind w:left="2880" w:hanging="360"/>
+      </w:pPr>
+      <w:rPr>
+        <w:rFonts w:ascii="Wingdings" w:hAnsi="Wingdings" w:hint="default"/>
+        <w:sz w:val="20"/>
+      </w:rPr>
+    </w:lvl>
+    <w:lvl w:ilvl="4" w:tentative="1">
+      <w:start w:val="1"/>
+      <w:numFmt w:val="bullet"/>
+      <w:lvlText w:val=""/>
+      <w:lvlJc w:val="left"/>
+      <w:pPr>
+        <w:tabs>
+          <w:tab w:val="num" w:pos="3600"/>
+        </w:tabs>
+        <w:ind w:left="3600" w:hanging="360"/>
+      </w:pPr>
+      <w:rPr>
+        <w:rFonts w:ascii="Wingdings" w:hAnsi="Wingdings" w:hint="default"/>
+        <w:sz w:val="20"/>
+      </w:rPr>
+    </w:lvl>
+    <w:lvl w:ilvl="5" w:tentative="1">
+      <w:start w:val="1"/>
+      <w:numFmt w:val="bullet"/>
+      <w:lvlText w:val=""/>
+      <w:lvlJc w:val="left"/>
+      <w:pPr>
+        <w:tabs>
+          <w:tab w:val="num" w:pos="4320"/>
+        </w:tabs>
+        <w:ind w:left="4320" w:hanging="360"/>
+      </w:pPr>
+      <w:rPr>
+        <w:rFonts w:ascii="Wingdings" w:hAnsi="Wingdings" w:hint="default"/>
+        <w:sz w:val="20"/>
+      </w:rPr>
+    </w:lvl>
+    <w:lvl w:ilvl="6" w:tentative="1">
+      <w:start w:val="1"/>
+      <w:numFmt w:val="bullet"/>
+      <w:lvlText w:val=""/>
+      <w:lvlJc w:val="left"/>
+      <w:pPr>
+        <w:tabs>
+          <w:tab w:val="num" w:pos="5040"/>
+        </w:tabs>
+        <w:ind w:left="5040" w:hanging="360"/>
+      </w:pPr>
+      <w:rPr>
+        <w:rFonts w:ascii="Wingdings" w:hAnsi="Wingdings" w:hint="default"/>
+        <w:sz w:val="20"/>
+      </w:rPr>
+    </w:lvl>
+    <w:lvl w:ilvl="7" w:tentative="1">
+      <w:start w:val="1"/>
+      <w:numFmt w:val="bullet"/>
+      <w:lvlText w:val=""/>
+      <w:lvlJc w:val="left"/>
+      <w:pPr>
+        <w:tabs>
+          <w:tab w:val="num" w:pos="5760"/>
+        </w:tabs>
+        <w:ind w:left="5760" w:hanging="360"/>
+      </w:pPr>
+      <w:rPr>
+        <w:rFonts w:ascii="Wingdings" w:hAnsi="Wingdings" w:hint="default"/>
+        <w:sz w:val="20"/>
+      </w:rPr>
+    </w:lvl>
+    <w:lvl w:ilvl="8" w:tentative="1">
+      <w:start w:val="1"/>
+      <w:numFmt w:val="bullet"/>
+      <w:lvlText w:val=""/>
+      <w:lvlJc w:val="left"/>
+      <w:pPr>
+        <w:tabs>
+          <w:tab w:val="num" w:pos="6480"/>
+        </w:tabs>
+        <w:ind w:left="6480" w:hanging="360"/>
+      </w:pPr>
+      <w:rPr>
+        <w:rFonts w:ascii="Wingdings" w:hAnsi="Wingdings" w:hint="default"/>
+        <w:sz w:val="20"/>
+      </w:rPr>
+    </w:lvl>
+  </w:abstractNum>
   <w:num w:numId="1">
     <w:abstractNumId w:val="0"/>
+  </w:num>
+  <w:num w:numId="2">
+    <w:abstractNumId w:val="2"/>
+  </w:num>
+  <w:num w:numId="3">
+    <w:abstractNumId w:val="1"/>
   </w:num>
 </w:numbering>
 </file>

</xml_diff>